<commit_message>
Version 7.3.0 - changed target framework from .NET 7.0 to .NET 8.0 framework
</commit_message>
<xml_diff>
--- a/SchwabApiCS/ReleaseNotes.docx
+++ b/SchwabApiCS/ReleaseNotes.docx
@@ -2,6 +2,657 @@
 <file path=word/document.xml><?xml version="1.0" encoding="utf-8"?>
 <w:document xmlns:ve="http://schemas.openxmlformats.org/markup-compatibility/2006" xmlns:o="urn:schemas-microsoft-com:office:office" xmlns:r="http://schemas.openxmlformats.org/officeDocument/2006/relationships" xmlns:m="http://schemas.openxmlformats.org/officeDocument/2006/math" xmlns:v="urn:schemas-microsoft-com:vml" xmlns:wp="http://schemas.openxmlformats.org/drawingml/2006/wordprocessingDrawing" xmlns:w10="urn:schemas-microsoft-com:office:word" xmlns:w="http://schemas.openxmlformats.org/wordprocessingml/2006/main" xmlns:wne="http://schemas.microsoft.com/office/word/2006/wordml">
   <w:body>
+    <w:p>
+      <w:pPr>
+        <w:autoSpaceDE w:val="0"/>
+        <w:autoSpaceDN w:val="0"/>
+        <w:adjustRightInd w:val="0"/>
+        <w:rPr>
+          <w:rFonts w:ascii="Arial" w:hAnsi="Arial" w:cs="Arial"/>
+          <w:b/>
+          <w:color w:val="000000"/>
+          <w:sz w:val="28"/>
+          <w:szCs w:val="28"/>
+          <w:lang w:bidi="ar-SA"/>
+        </w:rPr>
+      </w:pPr>
+      <w:r>
+        <w:rPr>
+          <w:rFonts w:ascii="Arial" w:hAnsi="Arial" w:cs="Arial"/>
+          <w:b/>
+          <w:color w:val="000000"/>
+          <w:sz w:val="28"/>
+          <w:szCs w:val="28"/>
+          <w:lang w:bidi="ar-SA"/>
+        </w:rPr>
+        <w:t>Release v7.3.0</w:t>
+      </w:r>
+      <w:r>
+        <w:rPr>
+          <w:rFonts w:ascii="Arial" w:hAnsi="Arial" w:cs="Arial"/>
+          <w:b/>
+          <w:color w:val="000000"/>
+          <w:sz w:val="28"/>
+          <w:szCs w:val="28"/>
+          <w:lang w:bidi="ar-SA"/>
+        </w:rPr>
+        <w:t xml:space="preserve"> 2024-0</w:t>
+      </w:r>
+      <w:r>
+        <w:rPr>
+          <w:rFonts w:ascii="Arial" w:hAnsi="Arial" w:cs="Arial"/>
+          <w:b/>
+          <w:color w:val="000000"/>
+          <w:sz w:val="28"/>
+          <w:szCs w:val="28"/>
+          <w:lang w:bidi="ar-SA"/>
+        </w:rPr>
+        <w:t>8</w:t>
+      </w:r>
+      <w:r>
+        <w:rPr>
+          <w:rFonts w:ascii="Arial" w:hAnsi="Arial" w:cs="Arial"/>
+          <w:b/>
+          <w:color w:val="000000"/>
+          <w:sz w:val="28"/>
+          <w:szCs w:val="28"/>
+          <w:lang w:bidi="ar-SA"/>
+        </w:rPr>
+        <w:t>-</w:t>
+      </w:r>
+      <w:r>
+        <w:rPr>
+          <w:rFonts w:ascii="Arial" w:hAnsi="Arial" w:cs="Arial"/>
+          <w:b/>
+          <w:color w:val="000000"/>
+          <w:sz w:val="28"/>
+          <w:szCs w:val="28"/>
+          <w:lang w:bidi="ar-SA"/>
+        </w:rPr>
+        <w:t>11</w:t>
+      </w:r>
+    </w:p>
+    <w:p>
+      <w:pPr>
+        <w:pStyle w:val="ListParagraph"/>
+        <w:numPr>
+          <w:ilvl w:val="0"/>
+          <w:numId w:val="11"/>
+        </w:numPr>
+        <w:autoSpaceDE w:val="0"/>
+        <w:autoSpaceDN w:val="0"/>
+        <w:adjustRightInd w:val="0"/>
+        <w:rPr>
+          <w:rFonts w:ascii="Arial" w:hAnsi="Arial" w:cs="Arial"/>
+          <w:color w:val="000000"/>
+          <w:sz w:val="28"/>
+          <w:szCs w:val="28"/>
+          <w:lang w:bidi="ar-SA"/>
+        </w:rPr>
+      </w:pPr>
+      <w:r>
+        <w:rPr>
+          <w:rFonts w:ascii="Arial" w:hAnsi="Arial" w:cs="Arial"/>
+          <w:color w:val="000000"/>
+          <w:sz w:val="28"/>
+          <w:szCs w:val="28"/>
+          <w:lang w:bidi="ar-SA"/>
+        </w:rPr>
+        <w:t xml:space="preserve">The </w:t>
+      </w:r>
+      <w:r>
+        <w:rPr>
+          <w:rFonts w:ascii="Arial" w:hAnsi="Arial" w:cs="Arial"/>
+          <w:color w:val="000000"/>
+          <w:sz w:val="28"/>
+          <w:szCs w:val="28"/>
+          <w:lang w:bidi="ar-SA"/>
+        </w:rPr>
+        <w:t>t</w:t>
+      </w:r>
+      <w:r>
+        <w:rPr>
+          <w:rFonts w:ascii="Arial" w:hAnsi="Arial" w:cs="Arial"/>
+          <w:color w:val="000000"/>
+          <w:sz w:val="28"/>
+          <w:szCs w:val="28"/>
+          <w:lang w:bidi="ar-SA"/>
+        </w:rPr>
+        <w:t xml:space="preserve">arget framework for </w:t>
+      </w:r>
+      <w:proofErr w:type="spellStart"/>
+      <w:r>
+        <w:rPr>
+          <w:rFonts w:ascii="Arial" w:hAnsi="Arial" w:cs="Arial"/>
+          <w:color w:val="000000"/>
+          <w:sz w:val="28"/>
+          <w:szCs w:val="28"/>
+          <w:lang w:bidi="ar-SA"/>
+        </w:rPr>
+        <w:t>SchwabApiCS</w:t>
+      </w:r>
+      <w:proofErr w:type="spellEnd"/>
+      <w:r>
+        <w:rPr>
+          <w:rFonts w:ascii="Arial" w:hAnsi="Arial" w:cs="Arial"/>
+          <w:color w:val="000000"/>
+          <w:sz w:val="28"/>
+          <w:szCs w:val="28"/>
+          <w:lang w:bidi="ar-SA"/>
+        </w:rPr>
+        <w:t xml:space="preserve"> </w:t>
+      </w:r>
+      <w:r>
+        <w:rPr>
+          <w:rFonts w:ascii="Arial" w:hAnsi="Arial" w:cs="Arial"/>
+          <w:color w:val="000000"/>
+          <w:sz w:val="28"/>
+          <w:szCs w:val="28"/>
+          <w:lang w:bidi="ar-SA"/>
+        </w:rPr>
+        <w:t>has</w:t>
+      </w:r>
+      <w:r>
+        <w:rPr>
+          <w:rFonts w:ascii="Arial" w:hAnsi="Arial" w:cs="Arial"/>
+          <w:color w:val="000000"/>
+          <w:sz w:val="28"/>
+          <w:szCs w:val="28"/>
+          <w:lang w:bidi="ar-SA"/>
+        </w:rPr>
+        <w:t xml:space="preserve"> </w:t>
+      </w:r>
+      <w:r>
+        <w:rPr>
+          <w:rFonts w:ascii="Arial" w:hAnsi="Arial" w:cs="Arial"/>
+          <w:color w:val="000000"/>
+          <w:sz w:val="28"/>
+          <w:szCs w:val="28"/>
+          <w:lang w:bidi="ar-SA"/>
+        </w:rPr>
+        <w:t xml:space="preserve">been </w:t>
+      </w:r>
+      <w:r>
+        <w:rPr>
+          <w:rFonts w:ascii="Arial" w:hAnsi="Arial" w:cs="Arial"/>
+          <w:color w:val="000000"/>
+          <w:sz w:val="28"/>
+          <w:szCs w:val="28"/>
+          <w:lang w:bidi="ar-SA"/>
+        </w:rPr>
+        <w:t>chang</w:t>
+      </w:r>
+      <w:r>
+        <w:rPr>
+          <w:rFonts w:ascii="Arial" w:hAnsi="Arial" w:cs="Arial"/>
+          <w:color w:val="000000"/>
+          <w:sz w:val="28"/>
+          <w:szCs w:val="28"/>
+          <w:lang w:bidi="ar-SA"/>
+        </w:rPr>
+        <w:t>ed from .Net 7.0 to .Net 8.0</w:t>
+      </w:r>
+      <w:r>
+        <w:rPr>
+          <w:rFonts w:ascii="Arial" w:hAnsi="Arial" w:cs="Arial"/>
+          <w:color w:val="000000"/>
+          <w:sz w:val="28"/>
+          <w:szCs w:val="28"/>
+          <w:lang w:bidi="ar-SA"/>
+        </w:rPr>
+        <w:t>.</w:t>
+      </w:r>
+    </w:p>
+    <w:p>
+      <w:pPr>
+        <w:pStyle w:val="ListParagraph"/>
+        <w:numPr>
+          <w:ilvl w:val="0"/>
+          <w:numId w:val="11"/>
+        </w:numPr>
+        <w:autoSpaceDE w:val="0"/>
+        <w:autoSpaceDN w:val="0"/>
+        <w:adjustRightInd w:val="0"/>
+        <w:rPr>
+          <w:rFonts w:ascii="Arial" w:hAnsi="Arial" w:cs="Arial"/>
+          <w:color w:val="000000"/>
+          <w:sz w:val="28"/>
+          <w:szCs w:val="28"/>
+          <w:lang w:bidi="ar-SA"/>
+        </w:rPr>
+      </w:pPr>
+      <w:r>
+        <w:rPr>
+          <w:rFonts w:ascii="Arial" w:hAnsi="Arial" w:cs="Arial"/>
+          <w:color w:val="000000"/>
+          <w:sz w:val="28"/>
+          <w:szCs w:val="28"/>
+          <w:lang w:bidi="ar-SA"/>
+        </w:rPr>
+        <w:t xml:space="preserve">In </w:t>
+      </w:r>
+      <w:proofErr w:type="spellStart"/>
+      <w:r>
+        <w:rPr>
+          <w:rFonts w:ascii="Arial" w:hAnsi="Arial" w:cs="Arial"/>
+          <w:color w:val="000000"/>
+          <w:sz w:val="28"/>
+          <w:szCs w:val="28"/>
+          <w:lang w:bidi="ar-SA"/>
+        </w:rPr>
+        <w:t>SchwabApi.cs</w:t>
+      </w:r>
+      <w:proofErr w:type="spellEnd"/>
+      <w:r>
+        <w:rPr>
+          <w:rFonts w:ascii="Arial" w:hAnsi="Arial" w:cs="Arial"/>
+          <w:color w:val="000000"/>
+          <w:sz w:val="28"/>
+          <w:szCs w:val="28"/>
+          <w:lang w:bidi="ar-SA"/>
+        </w:rPr>
+        <w:t xml:space="preserve">, </w:t>
+      </w:r>
+      <w:proofErr w:type="spellStart"/>
+      <w:proofErr w:type="gramStart"/>
+      <w:r>
+        <w:rPr>
+          <w:rFonts w:ascii="Arial" w:hAnsi="Arial" w:cs="Arial"/>
+          <w:color w:val="000000"/>
+          <w:sz w:val="28"/>
+          <w:szCs w:val="28"/>
+          <w:lang w:bidi="ar-SA"/>
+        </w:rPr>
+        <w:t>SymbolDisplay</w:t>
+      </w:r>
+      <w:proofErr w:type="spellEnd"/>
+      <w:r>
+        <w:rPr>
+          <w:rFonts w:ascii="Arial" w:hAnsi="Arial" w:cs="Arial"/>
+          <w:color w:val="000000"/>
+          <w:sz w:val="28"/>
+          <w:szCs w:val="28"/>
+          <w:lang w:bidi="ar-SA"/>
+        </w:rPr>
+        <w:t>(</w:t>
+      </w:r>
+      <w:proofErr w:type="gramEnd"/>
+      <w:r>
+        <w:rPr>
+          <w:rFonts w:ascii="Arial" w:hAnsi="Arial" w:cs="Arial"/>
+          <w:color w:val="000000"/>
+          <w:sz w:val="28"/>
+          <w:szCs w:val="28"/>
+          <w:lang w:bidi="ar-SA"/>
+        </w:rPr>
+        <w:t>) provides an alternate way to format option symbols.</w:t>
+      </w:r>
+    </w:p>
+    <w:p>
+      <w:pPr>
+        <w:pStyle w:val="ListParagraph"/>
+        <w:numPr>
+          <w:ilvl w:val="0"/>
+          <w:numId w:val="11"/>
+        </w:numPr>
+        <w:autoSpaceDE w:val="0"/>
+        <w:autoSpaceDN w:val="0"/>
+        <w:adjustRightInd w:val="0"/>
+        <w:rPr>
+          <w:rFonts w:ascii="Arial" w:hAnsi="Arial" w:cs="Arial"/>
+          <w:color w:val="000000"/>
+          <w:sz w:val="28"/>
+          <w:szCs w:val="28"/>
+          <w:lang w:bidi="ar-SA"/>
+        </w:rPr>
+      </w:pPr>
+      <w:r>
+        <w:rPr>
+          <w:rFonts w:ascii="Arial" w:hAnsi="Arial" w:cs="Arial"/>
+          <w:color w:val="000000"/>
+          <w:sz w:val="28"/>
+          <w:szCs w:val="28"/>
+          <w:lang w:bidi="ar-SA"/>
+        </w:rPr>
+        <w:t>Renamed file “</w:t>
+      </w:r>
+      <w:proofErr w:type="spellStart"/>
+      <w:r>
+        <w:rPr>
+          <w:rFonts w:ascii="Arial" w:hAnsi="Arial" w:cs="Arial"/>
+          <w:color w:val="000000"/>
+          <w:sz w:val="28"/>
+          <w:szCs w:val="28"/>
+          <w:lang w:bidi="ar-SA"/>
+        </w:rPr>
+        <w:t>SchwabApi</w:t>
+      </w:r>
+      <w:proofErr w:type="spellEnd"/>
+      <w:r>
+        <w:rPr>
+          <w:rFonts w:ascii="Arial" w:hAnsi="Arial" w:cs="Arial"/>
+          <w:color w:val="000000"/>
+          <w:sz w:val="28"/>
+          <w:szCs w:val="28"/>
+          <w:lang w:bidi="ar-SA"/>
+        </w:rPr>
+        <w:t xml:space="preserve"> </w:t>
+      </w:r>
+      <w:r>
+        <w:rPr>
+          <w:rFonts w:ascii="Arial" w:hAnsi="Arial" w:cs="Arial"/>
+          <w:color w:val="000000"/>
+          <w:sz w:val="28"/>
+          <w:szCs w:val="28"/>
+          <w:lang w:bidi="ar-SA"/>
+        </w:rPr>
+        <w:t>.</w:t>
+      </w:r>
+      <w:proofErr w:type="spellStart"/>
+      <w:r>
+        <w:rPr>
+          <w:rFonts w:ascii="Arial" w:hAnsi="Arial" w:cs="Arial"/>
+          <w:color w:val="000000"/>
+          <w:sz w:val="28"/>
+          <w:szCs w:val="28"/>
+          <w:lang w:bidi="ar-SA"/>
+        </w:rPr>
+        <w:t>cs</w:t>
+      </w:r>
+      <w:proofErr w:type="spellEnd"/>
+      <w:r>
+        <w:rPr>
+          <w:rFonts w:ascii="Arial" w:hAnsi="Arial" w:cs="Arial"/>
+          <w:color w:val="000000"/>
+          <w:sz w:val="28"/>
+          <w:szCs w:val="28"/>
+          <w:lang w:bidi="ar-SA"/>
+        </w:rPr>
+        <w:t>” to “</w:t>
+      </w:r>
+      <w:proofErr w:type="spellStart"/>
+      <w:r>
+        <w:rPr>
+          <w:rFonts w:ascii="Arial" w:hAnsi="Arial" w:cs="Arial"/>
+          <w:color w:val="000000"/>
+          <w:sz w:val="28"/>
+          <w:szCs w:val="28"/>
+          <w:lang w:bidi="ar-SA"/>
+        </w:rPr>
+        <w:t>SchwabApi.cs</w:t>
+      </w:r>
+      <w:proofErr w:type="spellEnd"/>
+      <w:r>
+        <w:rPr>
+          <w:rFonts w:ascii="Arial" w:hAnsi="Arial" w:cs="Arial"/>
+          <w:color w:val="000000"/>
+          <w:sz w:val="28"/>
+          <w:szCs w:val="28"/>
+          <w:lang w:bidi="ar-SA"/>
+        </w:rPr>
+        <w:t>”</w:t>
+      </w:r>
+    </w:p>
+    <w:p>
+      <w:pPr>
+        <w:pStyle w:val="ListParagraph"/>
+        <w:numPr>
+          <w:ilvl w:val="0"/>
+          <w:numId w:val="11"/>
+        </w:numPr>
+        <w:autoSpaceDE w:val="0"/>
+        <w:autoSpaceDN w:val="0"/>
+        <w:adjustRightInd w:val="0"/>
+        <w:rPr>
+          <w:rFonts w:ascii="Arial" w:hAnsi="Arial" w:cs="Arial"/>
+          <w:color w:val="000000"/>
+          <w:sz w:val="28"/>
+          <w:szCs w:val="28"/>
+          <w:lang w:bidi="ar-SA"/>
+        </w:rPr>
+      </w:pPr>
+      <w:proofErr w:type="spellStart"/>
+      <w:proofErr w:type="gramStart"/>
+      <w:r>
+        <w:rPr>
+          <w:rFonts w:ascii="Arial" w:hAnsi="Arial" w:cs="Arial"/>
+          <w:color w:val="000000"/>
+          <w:sz w:val="28"/>
+          <w:szCs w:val="28"/>
+          <w:lang w:bidi="ar-SA"/>
+        </w:rPr>
+        <w:t>GetOrders</w:t>
+      </w:r>
+      <w:proofErr w:type="spellEnd"/>
+      <w:r>
+        <w:rPr>
+          <w:rFonts w:ascii="Arial" w:hAnsi="Arial" w:cs="Arial"/>
+          <w:color w:val="000000"/>
+          <w:sz w:val="28"/>
+          <w:szCs w:val="28"/>
+          <w:lang w:bidi="ar-SA"/>
+        </w:rPr>
+        <w:t>(</w:t>
+      </w:r>
+      <w:proofErr w:type="gramEnd"/>
+      <w:r>
+        <w:rPr>
+          <w:rFonts w:ascii="Arial" w:hAnsi="Arial" w:cs="Arial"/>
+          <w:color w:val="000000"/>
+          <w:sz w:val="28"/>
+          <w:szCs w:val="28"/>
+          <w:lang w:bidi="ar-SA"/>
+        </w:rPr>
+        <w:t xml:space="preserve">) – added </w:t>
+      </w:r>
+      <w:proofErr w:type="spellStart"/>
+      <w:r>
+        <w:rPr>
+          <w:rFonts w:ascii="Arial" w:hAnsi="Arial" w:cs="Arial"/>
+          <w:color w:val="000000"/>
+          <w:sz w:val="28"/>
+          <w:szCs w:val="28"/>
+          <w:lang w:bidi="ar-SA"/>
+        </w:rPr>
+        <w:t>Order.Status</w:t>
+      </w:r>
+      <w:proofErr w:type="spellEnd"/>
+      <w:r>
+        <w:rPr>
+          <w:rFonts w:ascii="Arial" w:hAnsi="Arial" w:cs="Arial"/>
+          <w:color w:val="000000"/>
+          <w:sz w:val="28"/>
+          <w:szCs w:val="28"/>
+          <w:lang w:bidi="ar-SA"/>
+        </w:rPr>
+        <w:t xml:space="preserve"> and</w:t>
+      </w:r>
+      <w:r>
+        <w:rPr>
+          <w:rFonts w:ascii="Arial" w:hAnsi="Arial" w:cs="Arial"/>
+          <w:color w:val="000000"/>
+          <w:sz w:val="28"/>
+          <w:szCs w:val="28"/>
+          <w:lang w:bidi="ar-SA"/>
+        </w:rPr>
+        <w:t xml:space="preserve"> </w:t>
+      </w:r>
+      <w:proofErr w:type="spellStart"/>
+      <w:r>
+        <w:rPr>
+          <w:rFonts w:ascii="Arial" w:hAnsi="Arial" w:cs="Arial"/>
+          <w:color w:val="000000"/>
+          <w:sz w:val="28"/>
+          <w:szCs w:val="28"/>
+          <w:lang w:bidi="ar-SA"/>
+        </w:rPr>
+        <w:t>maxResults</w:t>
+      </w:r>
+      <w:proofErr w:type="spellEnd"/>
+      <w:r>
+        <w:rPr>
+          <w:rFonts w:ascii="Arial" w:hAnsi="Arial" w:cs="Arial"/>
+          <w:color w:val="000000"/>
+          <w:sz w:val="28"/>
+          <w:szCs w:val="28"/>
+          <w:lang w:bidi="ar-SA"/>
+        </w:rPr>
+        <w:t xml:space="preserve"> filter options.</w:t>
+      </w:r>
+    </w:p>
+    <w:p>
+      <w:pPr>
+        <w:pStyle w:val="ListParagraph"/>
+        <w:numPr>
+          <w:ilvl w:val="0"/>
+          <w:numId w:val="11"/>
+        </w:numPr>
+        <w:autoSpaceDE w:val="0"/>
+        <w:autoSpaceDN w:val="0"/>
+        <w:adjustRightInd w:val="0"/>
+        <w:rPr>
+          <w:rFonts w:ascii="Arial" w:hAnsi="Arial" w:cs="Arial"/>
+          <w:color w:val="000000"/>
+          <w:sz w:val="28"/>
+          <w:szCs w:val="28"/>
+          <w:lang w:bidi="ar-SA"/>
+        </w:rPr>
+      </w:pPr>
+      <w:proofErr w:type="spellStart"/>
+      <w:proofErr w:type="gramStart"/>
+      <w:r>
+        <w:rPr>
+          <w:rFonts w:ascii="Arial" w:hAnsi="Arial" w:cs="Arial"/>
+          <w:color w:val="000000"/>
+          <w:sz w:val="28"/>
+          <w:szCs w:val="28"/>
+          <w:lang w:bidi="ar-SA"/>
+        </w:rPr>
+        <w:t>GetQuote</w:t>
+      </w:r>
+      <w:proofErr w:type="spellEnd"/>
+      <w:r>
+        <w:rPr>
+          <w:rFonts w:ascii="Arial" w:hAnsi="Arial" w:cs="Arial"/>
+          <w:color w:val="000000"/>
+          <w:sz w:val="28"/>
+          <w:szCs w:val="28"/>
+          <w:lang w:bidi="ar-SA"/>
+        </w:rPr>
+        <w:t>(</w:t>
+      </w:r>
+      <w:proofErr w:type="gramEnd"/>
+      <w:r>
+        <w:rPr>
+          <w:rFonts w:ascii="Arial" w:hAnsi="Arial" w:cs="Arial"/>
+          <w:color w:val="000000"/>
+          <w:sz w:val="28"/>
+          <w:szCs w:val="28"/>
+          <w:lang w:bidi="ar-SA"/>
+        </w:rPr>
+        <w:t>) – discovered and added new fields “</w:t>
+      </w:r>
+      <w:proofErr w:type="spellStart"/>
+      <w:r>
+        <w:rPr>
+          <w:rFonts w:ascii="Arial" w:hAnsi="Arial" w:cs="Arial"/>
+          <w:color w:val="000000"/>
+          <w:sz w:val="28"/>
+          <w:szCs w:val="28"/>
+          <w:lang w:bidi="ar-SA"/>
+        </w:rPr>
+        <w:t>fsiCode</w:t>
+      </w:r>
+      <w:proofErr w:type="spellEnd"/>
+      <w:r>
+        <w:rPr>
+          <w:rFonts w:ascii="Arial" w:hAnsi="Arial" w:cs="Arial"/>
+          <w:color w:val="000000"/>
+          <w:sz w:val="28"/>
+          <w:szCs w:val="28"/>
+          <w:lang w:bidi="ar-SA"/>
+        </w:rPr>
+        <w:t>” and “</w:t>
+      </w:r>
+      <w:proofErr w:type="spellStart"/>
+      <w:r>
+        <w:rPr>
+          <w:rFonts w:ascii="Arial" w:hAnsi="Arial" w:cs="Arial"/>
+          <w:color w:val="000000"/>
+          <w:sz w:val="28"/>
+          <w:szCs w:val="28"/>
+          <w:lang w:bidi="ar-SA"/>
+        </w:rPr>
+        <w:t>fsiDesc</w:t>
+      </w:r>
+      <w:proofErr w:type="spellEnd"/>
+      <w:r>
+        <w:rPr>
+          <w:rFonts w:ascii="Arial" w:hAnsi="Arial" w:cs="Arial"/>
+          <w:color w:val="000000"/>
+          <w:sz w:val="28"/>
+          <w:szCs w:val="28"/>
+          <w:lang w:bidi="ar-SA"/>
+        </w:rPr>
+        <w:t>”.</w:t>
+      </w:r>
+    </w:p>
+    <w:p>
+      <w:pPr>
+        <w:pStyle w:val="ListParagraph"/>
+        <w:numPr>
+          <w:ilvl w:val="0"/>
+          <w:numId w:val="11"/>
+        </w:numPr>
+        <w:autoSpaceDE w:val="0"/>
+        <w:autoSpaceDN w:val="0"/>
+        <w:adjustRightInd w:val="0"/>
+        <w:rPr>
+          <w:rFonts w:ascii="Arial" w:hAnsi="Arial" w:cs="Arial"/>
+          <w:color w:val="000000"/>
+          <w:sz w:val="28"/>
+          <w:szCs w:val="28"/>
+          <w:lang w:bidi="ar-SA"/>
+        </w:rPr>
+      </w:pPr>
+      <w:proofErr w:type="spellStart"/>
+      <w:r>
+        <w:rPr>
+          <w:rFonts w:ascii="Arial" w:hAnsi="Arial" w:cs="Arial"/>
+          <w:color w:val="000000"/>
+          <w:sz w:val="28"/>
+          <w:szCs w:val="28"/>
+          <w:lang w:bidi="ar-SA"/>
+        </w:rPr>
+        <w:t>PriceHistory</w:t>
+      </w:r>
+      <w:proofErr w:type="spellEnd"/>
+      <w:r>
+        <w:rPr>
+          <w:rFonts w:ascii="Arial" w:hAnsi="Arial" w:cs="Arial"/>
+          <w:color w:val="000000"/>
+          <w:sz w:val="28"/>
+          <w:szCs w:val="28"/>
+          <w:lang w:bidi="ar-SA"/>
+        </w:rPr>
+        <w:t xml:space="preserve"> – When getting 1-30 minute candles the Schwab API will sometimes not honor the from/to times and return the a full days candles.  Added a filter to remove candles not requested.</w:t>
+      </w:r>
+    </w:p>
+    <w:p>
+      <w:pPr>
+        <w:autoSpaceDE w:val="0"/>
+        <w:autoSpaceDN w:val="0"/>
+        <w:adjustRightInd w:val="0"/>
+        <w:rPr>
+          <w:rFonts w:ascii="Arial" w:hAnsi="Arial" w:cs="Arial"/>
+          <w:b/>
+          <w:color w:val="000000"/>
+          <w:sz w:val="28"/>
+          <w:szCs w:val="28"/>
+          <w:lang w:bidi="ar-SA"/>
+        </w:rPr>
+      </w:pPr>
+    </w:p>
     <w:p>
       <w:pPr>
         <w:autoSpaceDE w:val="0"/>
@@ -614,7 +1265,27 @@
           <w:szCs w:val="22"/>
           <w:lang w:bidi="ar-SA"/>
         </w:rPr>
-        <w:t xml:space="preserve">Notification callback (what is in place now) whenever </w:t>
+        <w:t>Notification callback (</w:t>
+      </w:r>
+      <w:r>
+        <w:rPr>
+          <w:rFonts w:ascii="Arial" w:hAnsi="Arial" w:cs="Arial"/>
+          <w:color w:val="000000"/>
+          <w:sz w:val="22"/>
+          <w:szCs w:val="22"/>
+          <w:lang w:bidi="ar-SA"/>
+        </w:rPr>
+        <w:t>implemented previously</w:t>
+      </w:r>
+      <w:r>
+        <w:rPr>
+          <w:rFonts w:ascii="Arial" w:hAnsi="Arial" w:cs="Arial"/>
+          <w:color w:val="000000"/>
+          <w:sz w:val="22"/>
+          <w:szCs w:val="22"/>
+          <w:lang w:bidi="ar-SA"/>
+        </w:rPr>
+        <w:t xml:space="preserve">) whenever </w:t>
       </w:r>
       <w:proofErr w:type="spellStart"/>
       <w:r>
@@ -860,17 +1531,7 @@
           <w:szCs w:val="22"/>
           <w:lang w:bidi="ar-SA"/>
         </w:rPr>
-        <w:t xml:space="preserve">The </w:t>
-      </w:r>
-      <w:r>
-        <w:rPr>
-          <w:rFonts w:ascii="Arial" w:hAnsi="Arial" w:cs="Arial"/>
-          <w:color w:val="000000"/>
-          <w:sz w:val="22"/>
-          <w:szCs w:val="22"/>
-          <w:lang w:bidi="ar-SA"/>
-        </w:rPr>
-        <w:t>new "</w:t>
+        <w:t>The new "</w:t>
       </w:r>
       <w:proofErr w:type="spellStart"/>
       <w:r>
@@ -892,36 +1553,8 @@
           <w:szCs w:val="22"/>
           <w:lang w:bidi="ar-SA"/>
         </w:rPr>
-        <w:t>" wrapper class utilizes these new features. It supports sharing the streamer within your application. It supports multiple sources in your application to connect using any of the three options. It keeps track of connections, and when the last connection is removed for a symbol, it removes the symbol from streaming.</w:t>
-      </w:r>
-    </w:p>
-    <w:p>
-      <w:pPr>
-        <w:autoSpaceDE w:val="0"/>
-        <w:autoSpaceDN w:val="0"/>
-        <w:adjustRightInd w:val="0"/>
-        <w:rPr>
-          <w:rFonts w:ascii="Arial" w:hAnsi="Arial" w:cs="Arial"/>
-          <w:color w:val="000000"/>
-          <w:sz w:val="22"/>
-          <w:szCs w:val="22"/>
-          <w:lang w:bidi="ar-SA"/>
-        </w:rPr>
-      </w:pPr>
-    </w:p>
-    <w:p>
-      <w:pPr>
-        <w:autoSpaceDE w:val="0"/>
-        <w:autoSpaceDN w:val="0"/>
-        <w:adjustRightInd w:val="0"/>
-        <w:rPr>
-          <w:rFonts w:ascii="Arial" w:hAnsi="Arial" w:cs="Arial"/>
-          <w:color w:val="000000"/>
-          <w:sz w:val="22"/>
-          <w:szCs w:val="22"/>
-          <w:lang w:bidi="ar-SA"/>
-        </w:rPr>
-      </w:pPr>
+        <w:t xml:space="preserve">" wrapper class in </w:t>
+      </w:r>
       <w:proofErr w:type="spellStart"/>
       <w:r>
         <w:rPr>
@@ -942,6 +1575,78 @@
           <w:szCs w:val="22"/>
           <w:lang w:bidi="ar-SA"/>
         </w:rPr>
+        <w:t xml:space="preserve"> (not formally part of </w:t>
+      </w:r>
+      <w:proofErr w:type="spellStart"/>
+      <w:r>
+        <w:rPr>
+          <w:rFonts w:ascii="Arial" w:hAnsi="Arial" w:cs="Arial"/>
+          <w:color w:val="000000"/>
+          <w:sz w:val="22"/>
+          <w:szCs w:val="22"/>
+          <w:lang w:bidi="ar-SA"/>
+        </w:rPr>
+        <w:t>SchwabApiCs</w:t>
+      </w:r>
+      <w:proofErr w:type="spellEnd"/>
+      <w:r>
+        <w:rPr>
+          <w:rFonts w:ascii="Arial" w:hAnsi="Arial" w:cs="Arial"/>
+          <w:color w:val="000000"/>
+          <w:sz w:val="22"/>
+          <w:szCs w:val="22"/>
+          <w:lang w:bidi="ar-SA"/>
+        </w:rPr>
+        <w:t xml:space="preserve"> yet) utilizes these new features. It supports sharing the streamer within your application. It supports multiple sources in your application to connect using any of the three options. It keeps track of connections, and when the last connection is removed for a symbol, it removes the symbol from streaming.</w:t>
+      </w:r>
+    </w:p>
+    <w:p>
+      <w:pPr>
+        <w:autoSpaceDE w:val="0"/>
+        <w:autoSpaceDN w:val="0"/>
+        <w:adjustRightInd w:val="0"/>
+        <w:rPr>
+          <w:rFonts w:ascii="Arial" w:hAnsi="Arial" w:cs="Arial"/>
+          <w:color w:val="000000"/>
+          <w:sz w:val="22"/>
+          <w:szCs w:val="22"/>
+          <w:lang w:bidi="ar-SA"/>
+        </w:rPr>
+      </w:pPr>
+    </w:p>
+    <w:p>
+      <w:pPr>
+        <w:autoSpaceDE w:val="0"/>
+        <w:autoSpaceDN w:val="0"/>
+        <w:adjustRightInd w:val="0"/>
+        <w:rPr>
+          <w:rFonts w:ascii="Arial" w:hAnsi="Arial" w:cs="Arial"/>
+          <w:color w:val="000000"/>
+          <w:sz w:val="22"/>
+          <w:szCs w:val="22"/>
+          <w:lang w:bidi="ar-SA"/>
+        </w:rPr>
+      </w:pPr>
+      <w:proofErr w:type="spellStart"/>
+      <w:r>
+        <w:rPr>
+          <w:rFonts w:ascii="Arial" w:hAnsi="Arial" w:cs="Arial"/>
+          <w:color w:val="000000"/>
+          <w:sz w:val="22"/>
+          <w:szCs w:val="22"/>
+          <w:lang w:bidi="ar-SA"/>
+        </w:rPr>
+        <w:t>SchwabApiCS_Test</w:t>
+      </w:r>
+      <w:proofErr w:type="spellEnd"/>
+      <w:r>
+        <w:rPr>
+          <w:rFonts w:ascii="Arial" w:hAnsi="Arial" w:cs="Arial"/>
+          <w:color w:val="000000"/>
+          <w:sz w:val="22"/>
+          <w:szCs w:val="22"/>
+          <w:lang w:bidi="ar-SA"/>
+        </w:rPr>
         <w:t xml:space="preserve"> contain an example of how to use </w:t>
       </w:r>
       <w:r>
@@ -2044,6 +2749,7 @@
           <w:szCs w:val="19"/>
           <w:lang w:bidi="ar-SA"/>
         </w:rPr>
+        <w:lastRenderedPageBreak/>
         <w:t>SpyAsk</w:t>
       </w:r>
       <w:proofErr w:type="spellEnd"/>
@@ -2887,7 +3593,6 @@
           <w:szCs w:val="19"/>
           <w:lang w:bidi="ar-SA"/>
         </w:rPr>
-        <w:lastRenderedPageBreak/>
         <w:t xml:space="preserve">// called when </w:t>
       </w:r>
       <w:proofErr w:type="spellStart"/>
@@ -4738,6 +5443,7 @@
           <w:szCs w:val="28"/>
           <w:lang w:bidi="ar-SA"/>
         </w:rPr>
+        <w:lastRenderedPageBreak/>
         <w:t>Release v6.0.1</w:t>
       </w:r>
       <w:r>
@@ -5200,7 +5906,6 @@
           <w:szCs w:val="22"/>
           <w:lang w:bidi="ar-SA"/>
         </w:rPr>
-        <w:lastRenderedPageBreak/>
         <w:t>I believe the futures streamer will throw an exception if futures i</w:t>
       </w:r>
       <w:r>
@@ -6176,6 +6881,7 @@
           <w:szCs w:val="22"/>
           <w:lang w:bidi="ar-SA"/>
         </w:rPr>
+        <w:lastRenderedPageBreak/>
         <w:drawing>
           <wp:inline distT="0" distB="0" distL="0" distR="0">
             <wp:extent cx="6051274" cy="4588546"/>
@@ -6516,7 +7222,6 @@
           <w:szCs w:val="22"/>
           <w:lang w:bidi="ar-SA"/>
         </w:rPr>
-        <w:lastRenderedPageBreak/>
         <w:t>Change “</w:t>
       </w:r>
       <w:proofErr w:type="spellStart"/>
@@ -7653,6 +8358,7 @@
           <w:szCs w:val="22"/>
           <w:lang w:bidi="ar-SA"/>
         </w:rPr>
+        <w:lastRenderedPageBreak/>
         <w:drawing>
           <wp:inline distT="0" distB="0" distL="0" distR="0">
             <wp:extent cx="6516259" cy="1741205"/>
@@ -8372,7 +9078,6 @@
           <w:sz w:val="22"/>
           <w:szCs w:val="22"/>
         </w:rPr>
-        <w:lastRenderedPageBreak/>
         <w:t xml:space="preserve">Search “streamer” in </w:t>
       </w:r>
       <w:proofErr w:type="spellStart"/>
@@ -10976,6 +11681,118 @@
     </w:lvl>
   </w:abstractNum>
   <w:abstractNum w:abstractNumId="7">
+    <w:nsid w:val="450B0A32"/>
+    <w:multiLevelType w:val="hybridMultilevel"/>
+    <w:tmpl w:val="0F3EFD76"/>
+    <w:lvl w:ilvl="0" w:tplc="51D828B4">
+      <w:numFmt w:val="bullet"/>
+      <w:lvlText w:val=""/>
+      <w:lvlJc w:val="left"/>
+      <w:pPr>
+        <w:ind w:left="720" w:hanging="360"/>
+      </w:pPr>
+      <w:rPr>
+        <w:rFonts w:ascii="Symbol" w:eastAsiaTheme="minorHAnsi" w:hAnsi="Symbol" w:cs="Arial" w:hint="default"/>
+      </w:rPr>
+    </w:lvl>
+    <w:lvl w:ilvl="1" w:tplc="04090003" w:tentative="1">
+      <w:start w:val="1"/>
+      <w:numFmt w:val="bullet"/>
+      <w:lvlText w:val="o"/>
+      <w:lvlJc w:val="left"/>
+      <w:pPr>
+        <w:ind w:left="1440" w:hanging="360"/>
+      </w:pPr>
+      <w:rPr>
+        <w:rFonts w:ascii="Courier New" w:hAnsi="Courier New" w:cs="Courier New" w:hint="default"/>
+      </w:rPr>
+    </w:lvl>
+    <w:lvl w:ilvl="2" w:tplc="04090005" w:tentative="1">
+      <w:start w:val="1"/>
+      <w:numFmt w:val="bullet"/>
+      <w:lvlText w:val=""/>
+      <w:lvlJc w:val="left"/>
+      <w:pPr>
+        <w:ind w:left="2160" w:hanging="360"/>
+      </w:pPr>
+      <w:rPr>
+        <w:rFonts w:ascii="Wingdings" w:hAnsi="Wingdings" w:hint="default"/>
+      </w:rPr>
+    </w:lvl>
+    <w:lvl w:ilvl="3" w:tplc="04090001" w:tentative="1">
+      <w:start w:val="1"/>
+      <w:numFmt w:val="bullet"/>
+      <w:lvlText w:val=""/>
+      <w:lvlJc w:val="left"/>
+      <w:pPr>
+        <w:ind w:left="2880" w:hanging="360"/>
+      </w:pPr>
+      <w:rPr>
+        <w:rFonts w:ascii="Symbol" w:hAnsi="Symbol" w:hint="default"/>
+      </w:rPr>
+    </w:lvl>
+    <w:lvl w:ilvl="4" w:tplc="04090003" w:tentative="1">
+      <w:start w:val="1"/>
+      <w:numFmt w:val="bullet"/>
+      <w:lvlText w:val="o"/>
+      <w:lvlJc w:val="left"/>
+      <w:pPr>
+        <w:ind w:left="3600" w:hanging="360"/>
+      </w:pPr>
+      <w:rPr>
+        <w:rFonts w:ascii="Courier New" w:hAnsi="Courier New" w:cs="Courier New" w:hint="default"/>
+      </w:rPr>
+    </w:lvl>
+    <w:lvl w:ilvl="5" w:tplc="04090005" w:tentative="1">
+      <w:start w:val="1"/>
+      <w:numFmt w:val="bullet"/>
+      <w:lvlText w:val=""/>
+      <w:lvlJc w:val="left"/>
+      <w:pPr>
+        <w:ind w:left="4320" w:hanging="360"/>
+      </w:pPr>
+      <w:rPr>
+        <w:rFonts w:ascii="Wingdings" w:hAnsi="Wingdings" w:hint="default"/>
+      </w:rPr>
+    </w:lvl>
+    <w:lvl w:ilvl="6" w:tplc="04090001" w:tentative="1">
+      <w:start w:val="1"/>
+      <w:numFmt w:val="bullet"/>
+      <w:lvlText w:val=""/>
+      <w:lvlJc w:val="left"/>
+      <w:pPr>
+        <w:ind w:left="5040" w:hanging="360"/>
+      </w:pPr>
+      <w:rPr>
+        <w:rFonts w:ascii="Symbol" w:hAnsi="Symbol" w:hint="default"/>
+      </w:rPr>
+    </w:lvl>
+    <w:lvl w:ilvl="7" w:tplc="04090003" w:tentative="1">
+      <w:start w:val="1"/>
+      <w:numFmt w:val="bullet"/>
+      <w:lvlText w:val="o"/>
+      <w:lvlJc w:val="left"/>
+      <w:pPr>
+        <w:ind w:left="5760" w:hanging="360"/>
+      </w:pPr>
+      <w:rPr>
+        <w:rFonts w:ascii="Courier New" w:hAnsi="Courier New" w:cs="Courier New" w:hint="default"/>
+      </w:rPr>
+    </w:lvl>
+    <w:lvl w:ilvl="8" w:tplc="04090005" w:tentative="1">
+      <w:start w:val="1"/>
+      <w:numFmt w:val="bullet"/>
+      <w:lvlText w:val=""/>
+      <w:lvlJc w:val="left"/>
+      <w:pPr>
+        <w:ind w:left="6480" w:hanging="360"/>
+      </w:pPr>
+      <w:rPr>
+        <w:rFonts w:ascii="Wingdings" w:hAnsi="Wingdings" w:hint="default"/>
+      </w:rPr>
+    </w:lvl>
+  </w:abstractNum>
+  <w:abstractNum w:abstractNumId="8">
     <w:nsid w:val="4EF25D1B"/>
     <w:multiLevelType w:val="hybridMultilevel"/>
     <w:tmpl w:val="607855DE"/>
@@ -11088,7 +11905,7 @@
       </w:rPr>
     </w:lvl>
   </w:abstractNum>
-  <w:abstractNum w:abstractNumId="8">
+  <w:abstractNum w:abstractNumId="9">
     <w:nsid w:val="76C12B84"/>
     <w:multiLevelType w:val="hybridMultilevel"/>
     <w:tmpl w:val="59CC5754"/>
@@ -11201,7 +12018,7 @@
       </w:rPr>
     </w:lvl>
   </w:abstractNum>
-  <w:abstractNum w:abstractNumId="9">
+  <w:abstractNum w:abstractNumId="10">
     <w:nsid w:val="793A71B9"/>
     <w:multiLevelType w:val="hybridMultilevel"/>
     <w:tmpl w:val="22E06396"/>
@@ -11315,16 +12132,16 @@
     </w:lvl>
   </w:abstractNum>
   <w:num w:numId="1">
-    <w:abstractNumId w:val="8"/>
+    <w:abstractNumId w:val="9"/>
   </w:num>
   <w:num w:numId="2">
     <w:abstractNumId w:val="5"/>
   </w:num>
   <w:num w:numId="3">
-    <w:abstractNumId w:val="9"/>
+    <w:abstractNumId w:val="10"/>
   </w:num>
   <w:num w:numId="4">
-    <w:abstractNumId w:val="7"/>
+    <w:abstractNumId w:val="8"/>
   </w:num>
   <w:num w:numId="5">
     <w:abstractNumId w:val="1"/>
@@ -11343,6 +12160,9 @@
   </w:num>
   <w:num w:numId="10">
     <w:abstractNumId w:val="2"/>
+  </w:num>
+  <w:num w:numId="11">
+    <w:abstractNumId w:val="7"/>
   </w:num>
 </w:numbering>
 </file>

</xml_diff>